<commit_message>
Deployed 6b099381 with MkDocs version: 1.6.1
</commit_message>
<xml_diff>
--- a/download/controllable_unit_suspension_comment.docx
+++ b/download/controllable_unit_suspension_comment.docx
@@ -8,7 +8,7 @@
         <w:pStyle w:val="Overskrift1"/>
       </w:pPr>
       <w:r>
-        <w:t xml:space="preserve">Controllable Unit Suspension comment</w:t>
+        <w:t xml:space="preserve">Controllable Unit Suspension Comment</w:t>
       </w:r>
     </w:p>
     <w:p>
@@ -2535,7 +2535,7 @@
     <w:bookmarkEnd w:id="42"/>
     <w:bookmarkEnd w:id="43"/>
     <w:sectPr>
-      <w:headerReference r:id="rId9" w:type="default"/>
+      <w:headerReference r:id="rId11" w:type="default"/>
       <w:pgSz w:h="11906" w:orient="landscape" w:w="16838"/>
       <w:pgMar w:bottom="1417" w:footer="708" w:gutter="0" w:header="708" w:left="1417" w:right="1417" w:top="1417"/>
       <w:cols w:space="708"/>

</xml_diff>

<commit_message>
Deployed 2ccbca56 with MkDocs version: 1.6.1
</commit_message>
<xml_diff>
--- a/download/controllable_unit_suspension_comment.docx
+++ b/download/controllable_unit_suspension_comment.docx
@@ -2,7 +2,7 @@
 <file path=word/document.xml><?xml version="1.0" encoding="utf-8"?>
 <w:document xmlns:w="http://schemas.openxmlformats.org/wordprocessingml/2006/main" xmlns:m="http://schemas.openxmlformats.org/officeDocument/2006/math" xmlns:r="http://schemas.openxmlformats.org/officeDocument/2006/relationships" xmlns:o="urn:schemas-microsoft-com:office:office" xmlns:v="urn:schemas-microsoft-com:vml" xmlns:w10="urn:schemas-microsoft-com:office:word" xmlns:a="http://schemas.openxmlformats.org/drawingml/2006/main" xmlns:pic="http://schemas.openxmlformats.org/drawingml/2006/picture" xmlns:wp="http://schemas.openxmlformats.org/drawingml/2006/wordprocessingDrawing">
   <w:body>
-    <w:bookmarkStart w:id="43" w:name="controllable-unit-suspension-comment"/>
+    <w:bookmarkStart w:id="44" w:name="controllable-unit-suspension-comment"/>
     <w:p>
       <w:pPr>
         <w:pStyle w:val="Overskrift1"/>
@@ -25,7 +25,29 @@
         <w:t xml:space="preserve">Several comments can be added to a given suspension.</w:t>
       </w:r>
     </w:p>
-    <w:bookmarkStart w:id="22" w:name="relevant-links"/>
+    <w:p>
+      <w:pPr>
+        <w:pStyle w:val="BodyText"/>
+      </w:pPr>
+      <w:r>
+        <w:t xml:space="preserve">For information about comments as a concept see</w:t>
+      </w:r>
+      <w:r>
+        <w:t xml:space="preserve"> </w:t>
+      </w:r>
+      <w:hyperlink r:id="rId20">
+        <w:r>
+          <w:rPr>
+            <w:rStyle w:val="Hyperkobling"/>
+          </w:rPr>
+          <w:t xml:space="preserve">Communication and Coordination</w:t>
+        </w:r>
+      </w:hyperlink>
+      <w:r>
+        <w:t xml:space="preserve">.</w:t>
+      </w:r>
+    </w:p>
+    <w:bookmarkStart w:id="23" w:name="relevant-links"/>
     <w:p>
       <w:pPr>
         <w:pStyle w:val="Overskrift2"/>
@@ -42,7 +64,7 @@
           <w:numId w:val="1001"/>
         </w:numPr>
       </w:pPr>
-      <w:hyperlink r:id="rId20">
+      <w:hyperlink r:id="rId21">
         <w:r>
           <w:rPr>
             <w:rStyle w:val="Hyperkobling"/>
@@ -59,7 +81,7 @@
           <w:numId w:val="1001"/>
         </w:numPr>
       </w:pPr>
-      <w:hyperlink r:id="rId21">
+      <w:hyperlink r:id="rId22">
         <w:r>
           <w:rPr>
             <w:rStyle w:val="Hyperkobling"/>
@@ -68,8 +90,8 @@
         </w:r>
       </w:hyperlink>
     </w:p>
-    <w:bookmarkEnd w:id="22"/>
-    <w:bookmarkStart w:id="24" w:name="fields"/>
+    <w:bookmarkEnd w:id="23"/>
+    <w:bookmarkStart w:id="25" w:name="fields"/>
     <w:p>
       <w:pPr>
         <w:pStyle w:val="Overskrift2"/>
@@ -232,7 +254,7 @@
             <w:pPr>
               <w:pStyle w:val="Compact"/>
             </w:pPr>
-            <w:hyperlink r:id="rId23">
+            <w:hyperlink r:id="rId24">
               <w:r>
                 <w:rPr>
                   <w:rStyle w:val="Hyperkobling"/>
@@ -601,8 +623,8 @@
         </w:tc>
       </w:tr>
     </w:tbl>
-    <w:bookmarkEnd w:id="24"/>
-    <w:bookmarkStart w:id="25" w:name="validation-rules"/>
+    <w:bookmarkEnd w:id="25"/>
+    <w:bookmarkStart w:id="26" w:name="validation-rules"/>
     <w:p>
       <w:pPr>
         <w:pStyle w:val="Overskrift2"/>
@@ -619,8 +641,8 @@
         <w:t xml:space="preserve">No validation rules</w:t>
       </w:r>
     </w:p>
-    <w:bookmarkEnd w:id="25"/>
-    <w:bookmarkStart w:id="26" w:name="notifications"/>
+    <w:bookmarkEnd w:id="26"/>
+    <w:bookmarkStart w:id="27" w:name="notifications"/>
     <w:p>
       <w:pPr>
         <w:pStyle w:val="Overskrift2"/>
@@ -750,8 +772,8 @@
         </w:tc>
       </w:tr>
     </w:tbl>
-    <w:bookmarkEnd w:id="26"/>
-    <w:bookmarkStart w:id="42" w:name="authorization"/>
+    <w:bookmarkEnd w:id="27"/>
+    <w:bookmarkStart w:id="43" w:name="authorization"/>
     <w:p>
       <w:pPr>
         <w:pStyle w:val="Overskrift2"/>
@@ -760,7 +782,7 @@
         <w:t xml:space="preserve">Authorization</w:t>
       </w:r>
     </w:p>
-    <w:bookmarkStart w:id="39" w:name="resource-level-authorization"/>
+    <w:bookmarkStart w:id="40" w:name="resource-level-authorization"/>
     <w:p>
       <w:pPr>
         <w:pStyle w:val="Overskrift3"/>
@@ -779,7 +801,7 @@
       <w:r>
         <w:t xml:space="preserve"> </w:t>
       </w:r>
-      <w:hyperlink r:id="rId27">
+      <w:hyperlink r:id="rId28">
         <w:r>
           <w:rPr>
             <w:rStyle w:val="Hyperkobling"/>
@@ -813,7 +835,7 @@
         <w:t xml:space="preserve">.</w:t>
       </w:r>
     </w:p>
-    <w:bookmarkStart w:id="28" w:name="anonymous"/>
+    <w:bookmarkStart w:id="29" w:name="anonymous"/>
     <w:p>
       <w:pPr>
         <w:pStyle w:val="Overskrift4"/>
@@ -830,8 +852,8 @@
         <w:t xml:space="preserve">No policies.</w:t>
       </w:r>
     </w:p>
-    <w:bookmarkEnd w:id="28"/>
-    <w:bookmarkStart w:id="29" w:name="common"/>
+    <w:bookmarkEnd w:id="29"/>
+    <w:bookmarkStart w:id="30" w:name="common"/>
     <w:p>
       <w:pPr>
         <w:pStyle w:val="Overskrift4"/>
@@ -848,8 +870,8 @@
         <w:t xml:space="preserve">No policies.</w:t>
       </w:r>
     </w:p>
-    <w:bookmarkEnd w:id="29"/>
-    <w:bookmarkStart w:id="30" w:name="balance-responsible-party"/>
+    <w:bookmarkEnd w:id="30"/>
+    <w:bookmarkStart w:id="31" w:name="balance-responsible-party"/>
     <w:p>
       <w:pPr>
         <w:pStyle w:val="Overskrift4"/>
@@ -866,8 +888,8 @@
         <w:t xml:space="preserve">No policies.</w:t>
       </w:r>
     </w:p>
-    <w:bookmarkEnd w:id="30"/>
-    <w:bookmarkStart w:id="31" w:name="end-user"/>
+    <w:bookmarkEnd w:id="31"/>
+    <w:bookmarkStart w:id="32" w:name="end-user"/>
     <w:p>
       <w:pPr>
         <w:pStyle w:val="Overskrift4"/>
@@ -884,8 +906,8 @@
         <w:t xml:space="preserve">No policies.</w:t>
       </w:r>
     </w:p>
-    <w:bookmarkEnd w:id="31"/>
-    <w:bookmarkStart w:id="32" w:name="energy-supplier"/>
+    <w:bookmarkEnd w:id="32"/>
+    <w:bookmarkStart w:id="33" w:name="energy-supplier"/>
     <w:p>
       <w:pPr>
         <w:pStyle w:val="Overskrift4"/>
@@ -902,8 +924,8 @@
         <w:t xml:space="preserve">No policies.</w:t>
       </w:r>
     </w:p>
-    <w:bookmarkEnd w:id="32"/>
-    <w:bookmarkStart w:id="33" w:name="flexibility-information-system-operator"/>
+    <w:bookmarkEnd w:id="33"/>
+    <w:bookmarkStart w:id="34" w:name="flexibility-information-system-operator"/>
     <w:p>
       <w:pPr>
         <w:pStyle w:val="Overskrift4"/>
@@ -1032,8 +1054,8 @@
         </w:tc>
       </w:tr>
     </w:tbl>
-    <w:bookmarkEnd w:id="33"/>
-    <w:bookmarkStart w:id="34" w:name="market-operator"/>
+    <w:bookmarkEnd w:id="34"/>
+    <w:bookmarkStart w:id="35" w:name="market-operator"/>
     <w:p>
       <w:pPr>
         <w:pStyle w:val="Overskrift4"/>
@@ -1050,8 +1072,8 @@
         <w:t xml:space="preserve">No policies.</w:t>
       </w:r>
     </w:p>
-    <w:bookmarkEnd w:id="34"/>
-    <w:bookmarkStart w:id="35" w:name="organisation"/>
+    <w:bookmarkEnd w:id="35"/>
+    <w:bookmarkStart w:id="36" w:name="organisation"/>
     <w:p>
       <w:pPr>
         <w:pStyle w:val="Overskrift4"/>
@@ -1068,8 +1090,8 @@
         <w:t xml:space="preserve">No policies.</w:t>
       </w:r>
     </w:p>
-    <w:bookmarkEnd w:id="35"/>
-    <w:bookmarkStart w:id="36" w:name="system-operator"/>
+    <w:bookmarkEnd w:id="36"/>
+    <w:bookmarkStart w:id="37" w:name="system-operator"/>
     <w:p>
       <w:pPr>
         <w:pStyle w:val="Overskrift4"/>
@@ -1234,8 +1256,8 @@
         </w:tc>
       </w:tr>
     </w:tbl>
-    <w:bookmarkEnd w:id="36"/>
-    <w:bookmarkStart w:id="37" w:name="service-provider"/>
+    <w:bookmarkEnd w:id="37"/>
+    <w:bookmarkStart w:id="38" w:name="service-provider"/>
     <w:p>
       <w:pPr>
         <w:pStyle w:val="Overskrift4"/>
@@ -1400,8 +1422,8 @@
         </w:tc>
       </w:tr>
     </w:tbl>
-    <w:bookmarkEnd w:id="37"/>
-    <w:bookmarkStart w:id="38" w:name="third-party"/>
+    <w:bookmarkEnd w:id="38"/>
+    <w:bookmarkStart w:id="39" w:name="third-party"/>
     <w:p>
       <w:pPr>
         <w:pStyle w:val="Overskrift4"/>
@@ -1418,9 +1440,9 @@
         <w:t xml:space="preserve">No policies.</w:t>
       </w:r>
     </w:p>
-    <w:bookmarkEnd w:id="38"/>
     <w:bookmarkEnd w:id="39"/>
-    <w:bookmarkStart w:id="41" w:name="field-level-authorization"/>
+    <w:bookmarkEnd w:id="40"/>
+    <w:bookmarkStart w:id="42" w:name="field-level-authorization"/>
     <w:p>
       <w:pPr>
         <w:pStyle w:val="Overskrift3"/>
@@ -1439,7 +1461,7 @@
       <w:r>
         <w:t xml:space="preserve"> </w:t>
       </w:r>
-      <w:hyperlink r:id="rId40">
+      <w:hyperlink r:id="rId41">
         <w:r>
           <w:rPr>
             <w:rStyle w:val="Hyperkobling"/>
@@ -2531,11 +2553,11 @@
         </w:tc>
       </w:tr>
     </w:tbl>
-    <w:bookmarkEnd w:id="41"/>
     <w:bookmarkEnd w:id="42"/>
     <w:bookmarkEnd w:id="43"/>
+    <w:bookmarkEnd w:id="44"/>
     <w:sectPr>
-      <w:headerReference r:id="rId11" w:type="default"/>
+      <w:headerReference r:id="rId9" w:type="default"/>
       <w:pgSz w:h="11906" w:orient="landscape" w:w="16838"/>
       <w:pgMar w:bottom="1417" w:footer="708" w:gutter="0" w:header="708" w:left="1417" w:right="1417" w:top="1417"/>
       <w:cols w:space="708"/>

</xml_diff>